<commit_message>
Cambio de arrayList a listas enlazadas. Imprime en pantalla
</commit_message>
<xml_diff>
--- a/RequisitosF.docx
+++ b/RequisitosF.docx
@@ -505,13 +505,6 @@
                 <w:lang w:val="es-MX"/>
               </w:rPr>
             </w:pPr>
-            <w:r>
-              <w:rPr>
-                <w:rFonts w:cstheme="minorHAnsi"/>
-                <w:lang w:val="es-MX"/>
-              </w:rPr>
-              <w:t>Lista con vuelos</w:t>
-            </w:r>
           </w:p>
         </w:tc>
       </w:tr>
@@ -5707,8 +5700,6 @@
           <w:lang w:val="es-MX"/>
         </w:rPr>
       </w:pPr>
-      <w:bookmarkStart w:id="0" w:name="_GoBack"/>
-      <w:bookmarkEnd w:id="0"/>
     </w:p>
     <w:p>
       <w:pPr>
@@ -5730,6 +5721,7 @@
       <w:pPr>
         <w:rPr>
           <w:rFonts w:cstheme="minorHAnsi"/>
+          <w:noProof/>
           <w:lang w:val="es-MX"/>
         </w:rPr>
       </w:pPr>
@@ -5741,18 +5733,18 @@
         </w:rPr>
         <w:lastRenderedPageBreak/>
         <w:drawing>
-          <wp:anchor distT="0" distB="0" distL="114300" distR="114300" simplePos="0" relativeHeight="251658240" behindDoc="1" locked="0" layoutInCell="1" allowOverlap="1" wp14:anchorId="3FA07D7B" wp14:editId="03AF2DDD">
+          <wp:anchor distT="0" distB="0" distL="114300" distR="114300" simplePos="0" relativeHeight="251658240" behindDoc="1" locked="0" layoutInCell="1" allowOverlap="1" wp14:anchorId="6C95AA33" wp14:editId="6F07003E">
             <wp:simplePos x="0" y="0"/>
             <wp:positionH relativeFrom="column">
-              <wp:posOffset>-623570</wp:posOffset>
+              <wp:posOffset>2819</wp:posOffset>
             </wp:positionH>
             <wp:positionV relativeFrom="paragraph">
-              <wp:posOffset>0</wp:posOffset>
+              <wp:posOffset>1532</wp:posOffset>
             </wp:positionV>
-            <wp:extent cx="18425795" cy="6701155"/>
-            <wp:effectExtent l="0" t="0" r="0" b="4445"/>
+            <wp:extent cx="18797534" cy="6155473"/>
+            <wp:effectExtent l="0" t="0" r="5080" b="0"/>
             <wp:wrapNone/>
-            <wp:docPr id="1" name="Imagen 1"/>
+            <wp:docPr id="2" name="Imagen 2"/>
             <wp:cNvGraphicFramePr>
               <a:graphicFrameLocks xmlns:a="http://schemas.openxmlformats.org/drawingml/2006/main" noChangeAspect="1"/>
             </wp:cNvGraphicFramePr>
@@ -5760,7 +5752,7 @@
               <a:graphicData uri="http://schemas.openxmlformats.org/drawingml/2006/picture">
                 <pic:pic xmlns:pic="http://schemas.openxmlformats.org/drawingml/2006/picture">
                   <pic:nvPicPr>
-                    <pic:cNvPr id="1" name="MIO.png"/>
+                    <pic:cNvPr id="2" name="MIO.png"/>
                     <pic:cNvPicPr/>
                   </pic:nvPicPr>
                   <pic:blipFill>
@@ -5778,7 +5770,7 @@
                   <pic:spPr>
                     <a:xfrm>
                       <a:off x="0" y="0"/>
-                      <a:ext cx="18425795" cy="6701155"/>
+                      <a:ext cx="18820042" cy="6162844"/>
                     </a:xfrm>
                     <a:prstGeom prst="rect">
                       <a:avLst/>
@@ -5804,6 +5796,16 @@
         </w:rPr>
         <w:t>DIAGRAMA DE CLASES</w:t>
       </w:r>
+    </w:p>
+    <w:p>
+      <w:pPr>
+        <w:rPr>
+          <w:rFonts w:cstheme="minorHAnsi"/>
+          <w:lang w:val="es-MX"/>
+        </w:rPr>
+      </w:pPr>
+      <w:bookmarkStart w:id="0" w:name="_GoBack"/>
+      <w:bookmarkEnd w:id="0"/>
     </w:p>
     <w:sectPr>
       <w:pgSz w:w="31185" w:h="12474" w:orient="landscape" w:code="1"/>

</xml_diff>

<commit_message>
ordena y muestra en pantalla
</commit_message>
<xml_diff>
--- a/RequisitosF.docx
+++ b/RequisitosF.docx
@@ -5733,18 +5733,18 @@
         </w:rPr>
         <w:lastRenderedPageBreak/>
         <w:drawing>
-          <wp:anchor distT="0" distB="0" distL="114300" distR="114300" simplePos="0" relativeHeight="251658240" behindDoc="1" locked="0" layoutInCell="1" allowOverlap="1" wp14:anchorId="6C95AA33" wp14:editId="6F07003E">
+          <wp:anchor distT="0" distB="0" distL="114300" distR="114300" simplePos="0" relativeHeight="251658240" behindDoc="1" locked="0" layoutInCell="1" allowOverlap="1" wp14:anchorId="5B9B793F" wp14:editId="6A7B5256">
             <wp:simplePos x="0" y="0"/>
             <wp:positionH relativeFrom="column">
-              <wp:posOffset>2819</wp:posOffset>
+              <wp:posOffset>-967337</wp:posOffset>
             </wp:positionH>
             <wp:positionV relativeFrom="paragraph">
-              <wp:posOffset>1532</wp:posOffset>
+              <wp:posOffset>1533</wp:posOffset>
             </wp:positionV>
-            <wp:extent cx="18797534" cy="6155473"/>
-            <wp:effectExtent l="0" t="0" r="5080" b="0"/>
+            <wp:extent cx="19853193" cy="6501161"/>
+            <wp:effectExtent l="0" t="0" r="0" b="0"/>
             <wp:wrapNone/>
-            <wp:docPr id="2" name="Imagen 2"/>
+            <wp:docPr id="3" name="Imagen 3"/>
             <wp:cNvGraphicFramePr>
               <a:graphicFrameLocks xmlns:a="http://schemas.openxmlformats.org/drawingml/2006/main" noChangeAspect="1"/>
             </wp:cNvGraphicFramePr>
@@ -5752,7 +5752,7 @@
               <a:graphicData uri="http://schemas.openxmlformats.org/drawingml/2006/picture">
                 <pic:pic xmlns:pic="http://schemas.openxmlformats.org/drawingml/2006/picture">
                   <pic:nvPicPr>
-                    <pic:cNvPr id="2" name="MIO.png"/>
+                    <pic:cNvPr id="3" name="MIO(1).png"/>
                     <pic:cNvPicPr/>
                   </pic:nvPicPr>
                   <pic:blipFill>
@@ -5770,7 +5770,7 @@
                   <pic:spPr>
                     <a:xfrm>
                       <a:off x="0" y="0"/>
-                      <a:ext cx="18820042" cy="6162844"/>
+                      <a:ext cx="19863798" cy="6504634"/>
                     </a:xfrm>
                     <a:prstGeom prst="rect">
                       <a:avLst/>
@@ -5796,6 +5796,8 @@
         </w:rPr>
         <w:t>DIAGRAMA DE CLASES</w:t>
       </w:r>
+      <w:bookmarkStart w:id="0" w:name="_GoBack"/>
+      <w:bookmarkEnd w:id="0"/>
     </w:p>
     <w:p>
       <w:pPr>
@@ -5804,8 +5806,6 @@
           <w:lang w:val="es-MX"/>
         </w:rPr>
       </w:pPr>
-      <w:bookmarkStart w:id="0" w:name="_GoBack"/>
-      <w:bookmarkEnd w:id="0"/>
     </w:p>
     <w:sectPr>
       <w:pgSz w:w="31185" w:h="12474" w:orient="landscape" w:code="1"/>

</xml_diff>